<commit_message>
Atualização da documentação - Sprint #3
</commit_message>
<xml_diff>
--- a/docs/Avaliação de desempenho.docx
+++ b/docs/Avaliação de desempenho.docx
@@ -173,7 +173,6 @@
           <w:szCs w:val="36"/>
         </w:rPr>
       </w:pPr>
-      <w:proofErr w:type="spellStart"/>
       <w:r>
         <w:rPr>
           <w:b/>
@@ -181,17 +180,7 @@
           <w:sz w:val="36"/>
           <w:szCs w:val="36"/>
         </w:rPr>
-        <w:t>Versão</w:t>
-      </w:r>
-      <w:proofErr w:type="spellEnd"/>
-      <w:r>
-        <w:rPr>
-          <w:b/>
-          <w:bCs/>
-          <w:sz w:val="36"/>
-          <w:szCs w:val="36"/>
-        </w:rPr>
-        <w:t xml:space="preserve"> 1.0</w:t>
+        <w:t>Versão 1.0</w:t>
       </w:r>
     </w:p>
     <w:p>
@@ -285,7 +274,7 @@
     </w:p>
     <w:p>
       <w:pPr>
-        <w:pStyle w:val="Ttulo1"/>
+        <w:pStyle w:val="Heading1"/>
         <w:rPr>
           <w:lang w:val="pt-BR"/>
         </w:rPr>
@@ -314,7 +303,7 @@
     </w:p>
     <w:p>
       <w:pPr>
-        <w:pStyle w:val="Ttulo1"/>
+        <w:pStyle w:val="Heading1"/>
         <w:rPr>
           <w:lang w:val="pt-BR"/>
         </w:rPr>
@@ -336,7 +325,7 @@
     </w:p>
     <w:p>
       <w:pPr>
-        <w:pStyle w:val="Ttulo2"/>
+        <w:pStyle w:val="Heading2"/>
         <w:rPr>
           <w:b/>
           <w:bCs/>
@@ -391,35 +380,7 @@
         <w:rPr>
           <w:lang w:val="pt-BR"/>
         </w:rPr>
-        <w:t xml:space="preserve">foi realizado para demonstrar o tempo de execução de cada iteração em um loop sem a utilização de nenhuma classe de BPM Game </w:t>
-      </w:r>
-      <w:proofErr w:type="spellStart"/>
-      <w:r>
-        <w:rPr>
-          <w:lang w:val="pt-BR"/>
-        </w:rPr>
-        <w:t>Engine</w:t>
-      </w:r>
-      <w:proofErr w:type="spellEnd"/>
-      <w:r>
-        <w:rPr>
-          <w:lang w:val="pt-BR"/>
-        </w:rPr>
-        <w:t xml:space="preserve">. Dentro do loop há somente instruções de cálculo de duração do quadro (utilizando diretamente as funções de High </w:t>
-      </w:r>
-      <w:proofErr w:type="spellStart"/>
-      <w:r>
-        <w:rPr>
-          <w:lang w:val="pt-BR"/>
-        </w:rPr>
-        <w:t>Resolution</w:t>
-      </w:r>
-      <w:proofErr w:type="spellEnd"/>
-      <w:r>
-        <w:rPr>
-          <w:lang w:val="pt-BR"/>
-        </w:rPr>
-        <w:t xml:space="preserve"> Timer)</w:t>
+        <w:t>foi realizado para demonstrar o tempo de execução de cada iteração em um loop sem a utilização de nenhuma classe de BPM Game Engine. Dentro do loop há somente instruções de cálculo de duração do quadro (utilizando diretamente as funções de High Resolution Timer)</w:t>
       </w:r>
       <w:r>
         <w:rPr>
@@ -490,7 +451,7 @@
     </w:p>
     <w:tbl>
       <w:tblPr>
-        <w:tblStyle w:val="Tabelacomgrade"/>
+        <w:tblStyle w:val="TableGrid"/>
         <w:tblW w:w="5000" w:type="pct"/>
         <w:jc w:val="center"/>
         <w:tblLook w:val="04A0" w:firstRow="1" w:lastRow="0" w:firstColumn="1" w:lastColumn="0" w:noHBand="0" w:noVBand="1"/>
@@ -6598,7 +6559,7 @@
     </w:p>
     <w:p>
       <w:pPr>
-        <w:pStyle w:val="Ttulo2"/>
+        <w:pStyle w:val="Heading2"/>
         <w:rPr>
           <w:b/>
           <w:bCs/>
@@ -6611,18 +6572,8 @@
           <w:bCs/>
           <w:lang w:val="pt-BR"/>
         </w:rPr>
-        <w:t xml:space="preserve">2.1 Teste 2 – Com overhead apenas da classe </w:t>
+        <w:t>2.1 Teste 2 – Com overhead apenas da classe GEWinApiWrapper</w:t>
       </w:r>
-      <w:proofErr w:type="spellStart"/>
-      <w:r>
-        <w:rPr>
-          <w:b/>
-          <w:bCs/>
-          <w:lang w:val="pt-BR"/>
-        </w:rPr>
-        <w:t>GEWinApiWrapper</w:t>
-      </w:r>
-      <w:proofErr w:type="spellEnd"/>
     </w:p>
     <w:p>
       <w:pPr>
@@ -6643,99 +6594,7 @@
         <w:rPr>
           <w:lang w:val="pt-BR"/>
         </w:rPr>
-        <w:t xml:space="preserve">Este teste foi realizado para demonstrar o tempo de execução de cada iteração em um loop </w:t>
-      </w:r>
-      <w:r>
-        <w:rPr>
-          <w:lang w:val="pt-BR"/>
-        </w:rPr>
-        <w:t xml:space="preserve">com overhead de tempo de execução utilizando a classe </w:t>
-      </w:r>
-      <w:proofErr w:type="spellStart"/>
-      <w:r>
-        <w:rPr>
-          <w:lang w:val="pt-BR"/>
-        </w:rPr>
-        <w:t>GEWinApiWrapper</w:t>
-      </w:r>
-      <w:proofErr w:type="spellEnd"/>
-      <w:r>
-        <w:rPr>
-          <w:lang w:val="pt-BR"/>
-        </w:rPr>
-        <w:t xml:space="preserve"> de BPM Game </w:t>
-      </w:r>
-      <w:proofErr w:type="spellStart"/>
-      <w:r>
-        <w:rPr>
-          <w:lang w:val="pt-BR"/>
-        </w:rPr>
-        <w:t>Engine</w:t>
-      </w:r>
-      <w:proofErr w:type="spellEnd"/>
-      <w:r>
-        <w:rPr>
-          <w:lang w:val="pt-BR"/>
-        </w:rPr>
-        <w:t xml:space="preserve">. </w:t>
-      </w:r>
-      <w:r>
-        <w:rPr>
-          <w:lang w:val="pt-BR"/>
-        </w:rPr>
-        <w:t>Dentro do loop há</w:t>
-      </w:r>
-      <w:r>
-        <w:rPr>
-          <w:lang w:val="pt-BR"/>
-        </w:rPr>
-        <w:t xml:space="preserve"> </w:t>
-      </w:r>
-      <w:r>
-        <w:rPr>
-          <w:lang w:val="pt-BR"/>
-        </w:rPr>
-        <w:t xml:space="preserve">instruções de cálculo de duração do quadro </w:t>
-      </w:r>
-      <w:r>
-        <w:rPr>
-          <w:lang w:val="pt-BR"/>
-        </w:rPr>
-        <w:t xml:space="preserve">a partir de </w:t>
-      </w:r>
-      <w:proofErr w:type="spellStart"/>
-      <w:r>
-        <w:rPr>
-          <w:lang w:val="pt-BR"/>
-        </w:rPr>
-        <w:t>GEWinApiWrapper</w:t>
-      </w:r>
-      <w:proofErr w:type="spellEnd"/>
-      <w:r>
-        <w:rPr>
-          <w:lang w:val="pt-BR"/>
-        </w:rPr>
-        <w:t xml:space="preserve"> que encapsula as funções </w:t>
-      </w:r>
-      <w:r>
-        <w:rPr>
-          <w:lang w:val="pt-BR"/>
-        </w:rPr>
-        <w:t xml:space="preserve">de High </w:t>
-      </w:r>
-      <w:proofErr w:type="spellStart"/>
-      <w:r>
-        <w:rPr>
-          <w:lang w:val="pt-BR"/>
-        </w:rPr>
-        <w:t>Resolution</w:t>
-      </w:r>
-      <w:proofErr w:type="spellEnd"/>
-      <w:r>
-        <w:rPr>
-          <w:lang w:val="pt-BR"/>
-        </w:rPr>
-        <w:t xml:space="preserve"> Timer, instruções de diagnósticos como tempo máximo, mínimo e a média de tempo de quadro (por segundo) e instruções de timer para contabilizar dez segundos de processamento.</w:t>
+        <w:t>Este teste foi realizado para demonstrar o tempo de execução de cada iteração em um loop com overhead de tempo de execução utilizando a classe GEWinApiWrapper de BPM Game Engine. Dentro do loop há instruções de cálculo de duração do quadro a partir de GEWinApiWrapper que encapsula as funções de High Resolution Timer, instruções de diagnósticos como tempo máximo, mínimo e a média de tempo de quadro (por segundo) e instruções de timer para contabilizar dez segundos de processamento.</w:t>
       </w:r>
     </w:p>
     <w:p>
@@ -6770,7 +6629,7 @@
     </w:p>
     <w:tbl>
       <w:tblPr>
-        <w:tblStyle w:val="Tabelacomgrade"/>
+        <w:tblStyle w:val="TableGrid"/>
         <w:tblW w:w="5000" w:type="pct"/>
         <w:jc w:val="center"/>
         <w:tblLook w:val="04A0" w:firstRow="1" w:lastRow="0" w:firstColumn="1" w:lastColumn="0" w:noHBand="0" w:noVBand="1"/>
@@ -12865,7 +12724,7 @@
     </w:p>
     <w:p>
       <w:pPr>
-        <w:pStyle w:val="Ttulo2"/>
+        <w:pStyle w:val="Heading2"/>
         <w:rPr>
           <w:b/>
           <w:bCs/>
@@ -12878,18 +12737,18 @@
           <w:bCs/>
           <w:lang w:val="pt-BR"/>
         </w:rPr>
-        <w:t xml:space="preserve">2.3 Teste 3 – Com overhead da classe </w:t>
+        <w:t>2.3 Teste 3 – Com overhead da classe GameEngine</w:t>
       </w:r>
-      <w:proofErr w:type="spellStart"/>
       <w:r>
         <w:rPr>
           <w:b/>
           <w:bCs/>
           <w:lang w:val="pt-BR"/>
         </w:rPr>
-        <w:t>GameEngine</w:t>
+        <w:t xml:space="preserve"> sem sistema de renderização</w:t>
       </w:r>
-      <w:proofErr w:type="spellEnd"/>
+      <w:bookmarkStart w:id="0" w:name="_GoBack"/>
+      <w:bookmarkEnd w:id="0"/>
     </w:p>
     <w:p>
       <w:pPr>
@@ -12910,63 +12769,7 @@
         <w:rPr>
           <w:lang w:val="pt-BR"/>
         </w:rPr>
-        <w:t xml:space="preserve">Este teste foi realizado para demonstrar o tempo de execução de cada iteração em um loop com overhead de tempo de execução utilizando a classe </w:t>
-      </w:r>
-      <w:proofErr w:type="spellStart"/>
-      <w:r>
-        <w:rPr>
-          <w:lang w:val="pt-BR"/>
-        </w:rPr>
-        <w:t>GEWinApiWrapper</w:t>
-      </w:r>
-      <w:proofErr w:type="spellEnd"/>
-      <w:r>
-        <w:rPr>
-          <w:lang w:val="pt-BR"/>
-        </w:rPr>
-        <w:t xml:space="preserve"> de BPM Game </w:t>
-      </w:r>
-      <w:proofErr w:type="spellStart"/>
-      <w:r>
-        <w:rPr>
-          <w:lang w:val="pt-BR"/>
-        </w:rPr>
-        <w:t>Engine</w:t>
-      </w:r>
-      <w:proofErr w:type="spellEnd"/>
-      <w:r>
-        <w:rPr>
-          <w:lang w:val="pt-BR"/>
-        </w:rPr>
-        <w:t xml:space="preserve">. Dentro do loop, o cálculo de cálculo de duração do quadro é realizado com a ajuda de </w:t>
-      </w:r>
-      <w:proofErr w:type="spellStart"/>
-      <w:r>
-        <w:rPr>
-          <w:lang w:val="pt-BR"/>
-        </w:rPr>
-        <w:t>GEWinApiWrapper</w:t>
-      </w:r>
-      <w:proofErr w:type="spellEnd"/>
-      <w:r>
-        <w:rPr>
-          <w:lang w:val="pt-BR"/>
-        </w:rPr>
-        <w:t xml:space="preserve"> que encapsula as funções de High </w:t>
-      </w:r>
-      <w:proofErr w:type="spellStart"/>
-      <w:r>
-        <w:rPr>
-          <w:lang w:val="pt-BR"/>
-        </w:rPr>
-        <w:t>Resolution</w:t>
-      </w:r>
-      <w:proofErr w:type="spellEnd"/>
-      <w:r>
-        <w:rPr>
-          <w:lang w:val="pt-BR"/>
-        </w:rPr>
-        <w:t xml:space="preserve"> Timer. Além disso há instruções para calcular o timer para contabilizar dez segundos de processamento.</w:t>
+        <w:t>Este teste foi realizado para demonstrar o tempo de execução de cada iteração em um loop com overhead de tempo de execução utilizando a classe GEWinApiWrapper de BPM Game Engine. Dentro do loop, o cálculo de cálculo de duração do quadro é realizado com a ajuda de GEWinApiWrapper que encapsula as funções de High Resolution Timer. Além disso há instruções para calcular o timer para contabilizar dez segundos de processamento.</w:t>
       </w:r>
     </w:p>
     <w:p>
@@ -12998,12 +12801,10 @@
           <w:lang w:val="pt-BR"/>
         </w:rPr>
       </w:pPr>
-      <w:bookmarkStart w:id="0" w:name="_GoBack"/>
-      <w:bookmarkEnd w:id="0"/>
     </w:p>
     <w:tbl>
       <w:tblPr>
-        <w:tblStyle w:val="Tabelacomgrade"/>
+        <w:tblStyle w:val="TableGrid"/>
         <w:tblW w:w="5000" w:type="pct"/>
         <w:jc w:val="center"/>
         <w:tblLook w:val="04A0" w:firstRow="1" w:lastRow="0" w:firstColumn="1" w:lastColumn="0" w:noHBand="0" w:noVBand="1"/>
@@ -19718,11 +19519,11 @@
     <w:name w:val="Normal"/>
     <w:qFormat/>
   </w:style>
-  <w:style w:type="paragraph" w:styleId="Ttulo1">
+  <w:style w:type="paragraph" w:styleId="Heading1">
     <w:name w:val="heading 1"/>
     <w:basedOn w:val="Normal"/>
     <w:next w:val="Normal"/>
-    <w:link w:val="Ttulo1Char"/>
+    <w:link w:val="Heading1Char"/>
     <w:uiPriority w:val="9"/>
     <w:qFormat/>
     <w:rsid w:val="009034D5"/>
@@ -19739,11 +19540,11 @@
       <w:szCs w:val="32"/>
     </w:rPr>
   </w:style>
-  <w:style w:type="paragraph" w:styleId="Ttulo2">
+  <w:style w:type="paragraph" w:styleId="Heading2">
     <w:name w:val="heading 2"/>
     <w:basedOn w:val="Normal"/>
     <w:next w:val="Normal"/>
-    <w:link w:val="Ttulo2Char"/>
+    <w:link w:val="Heading2Char"/>
     <w:uiPriority w:val="9"/>
     <w:unhideWhenUsed/>
     <w:qFormat/>
@@ -19761,11 +19562,11 @@
       <w:szCs w:val="26"/>
     </w:rPr>
   </w:style>
-  <w:style w:type="paragraph" w:styleId="Ttulo3">
+  <w:style w:type="paragraph" w:styleId="Heading3">
     <w:name w:val="heading 3"/>
     <w:basedOn w:val="Normal"/>
     <w:next w:val="Normal"/>
-    <w:link w:val="Ttulo3Char"/>
+    <w:link w:val="Heading3Char"/>
     <w:uiPriority w:val="9"/>
     <w:unhideWhenUsed/>
     <w:qFormat/>
@@ -19783,13 +19584,13 @@
       <w:szCs w:val="24"/>
     </w:rPr>
   </w:style>
-  <w:style w:type="character" w:default="1" w:styleId="Fontepargpadro">
+  <w:style w:type="character" w:default="1" w:styleId="DefaultParagraphFont">
     <w:name w:val="Default Paragraph Font"/>
     <w:uiPriority w:val="1"/>
     <w:semiHidden/>
     <w:unhideWhenUsed/>
   </w:style>
-  <w:style w:type="table" w:default="1" w:styleId="Tabelanormal">
+  <w:style w:type="table" w:default="1" w:styleId="TableNormal">
     <w:name w:val="Normal Table"/>
     <w:uiPriority w:val="99"/>
     <w:semiHidden/>
@@ -19804,15 +19605,15 @@
       </w:tblCellMar>
     </w:tblPr>
   </w:style>
-  <w:style w:type="numbering" w:default="1" w:styleId="Semlista">
+  <w:style w:type="numbering" w:default="1" w:styleId="NoList">
     <w:name w:val="No List"/>
     <w:uiPriority w:val="99"/>
     <w:semiHidden/>
     <w:unhideWhenUsed/>
   </w:style>
-  <w:style w:type="table" w:styleId="Tabelacomgrade">
+  <w:style w:type="table" w:styleId="TableGrid">
     <w:name w:val="Table Grid"/>
-    <w:basedOn w:val="Tabelanormal"/>
+    <w:basedOn w:val="TableNormal"/>
     <w:uiPriority w:val="39"/>
     <w:rsid w:val="00FE52F1"/>
     <w:pPr>
@@ -19829,7 +19630,7 @@
       </w:tblBorders>
     </w:tblPr>
   </w:style>
-  <w:style w:type="paragraph" w:styleId="PargrafodaLista">
+  <w:style w:type="paragraph" w:styleId="ListParagraph">
     <w:name w:val="List Paragraph"/>
     <w:basedOn w:val="Normal"/>
     <w:uiPriority w:val="34"/>
@@ -19840,10 +19641,10 @@
       <w:contextualSpacing/>
     </w:pPr>
   </w:style>
-  <w:style w:type="character" w:customStyle="1" w:styleId="Ttulo1Char">
-    <w:name w:val="Título 1 Char"/>
-    <w:basedOn w:val="Fontepargpadro"/>
-    <w:link w:val="Ttulo1"/>
+  <w:style w:type="character" w:customStyle="1" w:styleId="Heading1Char">
+    <w:name w:val="Heading 1 Char"/>
+    <w:basedOn w:val="DefaultParagraphFont"/>
+    <w:link w:val="Heading1"/>
     <w:uiPriority w:val="9"/>
     <w:rsid w:val="009034D5"/>
     <w:rPr>
@@ -19853,10 +19654,10 @@
       <w:szCs w:val="32"/>
     </w:rPr>
   </w:style>
-  <w:style w:type="character" w:customStyle="1" w:styleId="Ttulo2Char">
-    <w:name w:val="Título 2 Char"/>
-    <w:basedOn w:val="Fontepargpadro"/>
-    <w:link w:val="Ttulo2"/>
+  <w:style w:type="character" w:customStyle="1" w:styleId="Heading2Char">
+    <w:name w:val="Heading 2 Char"/>
+    <w:basedOn w:val="DefaultParagraphFont"/>
+    <w:link w:val="Heading2"/>
     <w:uiPriority w:val="9"/>
     <w:rsid w:val="009034D5"/>
     <w:rPr>
@@ -19866,10 +19667,10 @@
       <w:szCs w:val="26"/>
     </w:rPr>
   </w:style>
-  <w:style w:type="character" w:customStyle="1" w:styleId="Ttulo3Char">
-    <w:name w:val="Título 3 Char"/>
-    <w:basedOn w:val="Fontepargpadro"/>
-    <w:link w:val="Ttulo3"/>
+  <w:style w:type="character" w:customStyle="1" w:styleId="Heading3Char">
+    <w:name w:val="Heading 3 Char"/>
+    <w:basedOn w:val="DefaultParagraphFont"/>
+    <w:link w:val="Heading3"/>
     <w:uiPriority w:val="9"/>
     <w:rsid w:val="007069F0"/>
     <w:rPr>

</xml_diff>